<commit_message>
FINAL SUBMISSION DOCUMENTS (minus documentation)
</commit_message>
<xml_diff>
--- a/Documentation/AssessmentItemCoverSheetGroup.docx
+++ b/Documentation/AssessmentItemCoverSheetGroup.docx
@@ -8281,8 +8281,34 @@
                                 <w:sz w:val="20"/>
                                 <w:szCs w:val="20"/>
                               </w:rPr>
-                              <w:t>26/5/19</w:t>
+                              <w:t>9</w:t>
                             </w:r>
+                            <w:r>
+                              <w:rPr>
+                                <w:rFonts w:ascii="Arial" w:hAnsi="Arial" w:cs="Arial"/>
+                                <w:sz w:val="20"/>
+                                <w:szCs w:val="20"/>
+                              </w:rPr>
+                              <w:t>/5/</w:t>
+                            </w:r>
+                            <w:proofErr w:type="gramStart"/>
+                            <w:r>
+                              <w:rPr>
+                                <w:rFonts w:ascii="Arial" w:hAnsi="Arial" w:cs="Arial"/>
+                                <w:sz w:val="20"/>
+                                <w:szCs w:val="20"/>
+                              </w:rPr>
+                              <w:t>19</w:t>
+                            </w:r>
+                            <w:r>
+                              <w:rPr>
+                                <w:rFonts w:ascii="Arial" w:hAnsi="Arial" w:cs="Arial"/>
+                                <w:sz w:val="20"/>
+                                <w:szCs w:val="20"/>
+                              </w:rPr>
+                              <w:t xml:space="preserve">  23:59</w:t>
+                            </w:r>
+                            <w:proofErr w:type="gramEnd"/>
                           </w:p>
                         </w:txbxContent>
                       </wps:txbx>
@@ -8321,8 +8347,34 @@
                           <w:sz w:val="20"/>
                           <w:szCs w:val="20"/>
                         </w:rPr>
-                        <w:t>26/5/19</w:t>
+                        <w:t>9</w:t>
                       </w:r>
+                      <w:r>
+                        <w:rPr>
+                          <w:rFonts w:ascii="Arial" w:hAnsi="Arial" w:cs="Arial"/>
+                          <w:sz w:val="20"/>
+                          <w:szCs w:val="20"/>
+                        </w:rPr>
+                        <w:t>/5/</w:t>
+                      </w:r>
+                      <w:proofErr w:type="gramStart"/>
+                      <w:r>
+                        <w:rPr>
+                          <w:rFonts w:ascii="Arial" w:hAnsi="Arial" w:cs="Arial"/>
+                          <w:sz w:val="20"/>
+                          <w:szCs w:val="20"/>
+                        </w:rPr>
+                        <w:t>19</w:t>
+                      </w:r>
+                      <w:r>
+                        <w:rPr>
+                          <w:rFonts w:ascii="Arial" w:hAnsi="Arial" w:cs="Arial"/>
+                          <w:sz w:val="20"/>
+                          <w:szCs w:val="20"/>
+                        </w:rPr>
+                        <w:t xml:space="preserve">  23:59</w:t>
+                      </w:r>
+                      <w:proofErr w:type="gramEnd"/>
                     </w:p>
                   </w:txbxContent>
                 </v:textbox>
@@ -8390,8 +8442,34 @@
           <w:sz w:val="20"/>
           <w:szCs w:val="20"/>
         </w:rPr>
-        <w:t>Assignment 3 - Documentation and Plan</w:t>
-      </w:r>
+        <w:t xml:space="preserve">Assignment 3 </w:t>
+      </w:r>
+      <w:r>
+        <w:rPr>
+          <w:rFonts w:ascii="Arial" w:hAnsi="Arial" w:cs="Arial"/>
+          <w:sz w:val="20"/>
+          <w:szCs w:val="20"/>
+        </w:rPr>
+        <w:t>–</w:t>
+      </w:r>
+      <w:r>
+        <w:rPr>
+          <w:rFonts w:ascii="Arial" w:hAnsi="Arial" w:cs="Arial"/>
+          <w:sz w:val="20"/>
+          <w:szCs w:val="20"/>
+        </w:rPr>
+        <w:t xml:space="preserve"> </w:t>
+      </w:r>
+      <w:r>
+        <w:rPr>
+          <w:rFonts w:ascii="Arial" w:hAnsi="Arial" w:cs="Arial"/>
+          <w:sz w:val="20"/>
+          <w:szCs w:val="20"/>
+        </w:rPr>
+        <w:t xml:space="preserve">Final Project                    </w:t>
+      </w:r>
+      <w:bookmarkStart w:id="0" w:name="_GoBack"/>
+      <w:bookmarkEnd w:id="0"/>
       <w:r>
         <w:rPr>
           <w:rFonts w:ascii="Arial" w:hAnsi="Arial" w:cs="Arial"/>
@@ -11405,17 +11483,7 @@
           <w:sz w:val="16"/>
           <w:szCs w:val="16"/>
         </w:rPr>
-        <w:t>t in this or any other course. We certify that w</w:t>
-      </w:r>
-      <w:bookmarkStart w:id="0" w:name="_GoBack"/>
-      <w:bookmarkEnd w:id="0"/>
-      <w:r>
-        <w:rPr>
-          <w:rFonts w:ascii="Arial" w:hAnsi="Arial" w:cs="Arial"/>
-          <w:sz w:val="16"/>
-          <w:szCs w:val="16"/>
-        </w:rPr>
-        <w:t>e</w:t>
+        <w:t>t in this or any other course. We certify that we</w:t>
       </w:r>
       <w:r>
         <w:rPr>
@@ -12478,6 +12546,7 @@
     <w:lsdException w:name="HTML Sample" w:semiHidden="1" w:unhideWhenUsed="1"/>
     <w:lsdException w:name="HTML Typewriter" w:semiHidden="1" w:unhideWhenUsed="1"/>
     <w:lsdException w:name="HTML Variable" w:semiHidden="1" w:unhideWhenUsed="1"/>
+    <w:lsdException w:name="Normal Table" w:semiHidden="1" w:unhideWhenUsed="1"/>
     <w:lsdException w:name="annotation subject" w:semiHidden="1" w:unhideWhenUsed="1"/>
     <w:lsdException w:name="No List" w:semiHidden="1" w:unhideWhenUsed="1"/>
     <w:lsdException w:name="Outline List 1" w:semiHidden="1" w:unhideWhenUsed="1"/>
@@ -12521,8 +12590,10 @@
     <w:lsdException w:name="Table Elegant" w:semiHidden="1" w:unhideWhenUsed="1"/>
     <w:lsdException w:name="Table Professional" w:semiHidden="1" w:unhideWhenUsed="1"/>
     <w:lsdException w:name="Table Subtle 1" w:semiHidden="1" w:unhideWhenUsed="1"/>
+    <w:lsdException w:name="Table Subtle 2" w:semiHidden="1" w:unhideWhenUsed="1"/>
     <w:lsdException w:name="Table Web 1" w:semiHidden="1" w:unhideWhenUsed="1"/>
     <w:lsdException w:name="Table Web 2" w:semiHidden="1" w:unhideWhenUsed="1"/>
+    <w:lsdException w:name="Table Web 3" w:semiHidden="1" w:unhideWhenUsed="1"/>
     <w:lsdException w:name="Balloon Text" w:semiHidden="1" w:unhideWhenUsed="1"/>
     <w:lsdException w:name="Table Theme" w:semiHidden="1" w:unhideWhenUsed="1"/>
     <w:lsdException w:name="Placeholder Text" w:semiHidden="1" w:uiPriority="99"/>

</xml_diff>